<commit_message>
Update documento Dicionario de dados, enum
</commit_message>
<xml_diff>
--- a/DataBase(Postgres)/PRORIO - DOCUMENTO DE PROJETO.docx
+++ b/DataBase(Postgres)/PRORIO - DOCUMENTO DE PROJETO.docx
@@ -2313,25 +2313,7 @@
         <w:rPr>
           <w:rFonts w:ascii="Century Gothic" w:eastAsia="Adobe Fangsong Std R" w:hAnsi="Century Gothic"/>
         </w:rPr>
-        <w:t xml:space="preserve"> </w:t>
-      </w:r>
-      <w:r>
-        <w:rPr>
-          <w:rFonts w:ascii="Century Gothic" w:eastAsia="Adobe Fangsong Std R" w:hAnsi="Century Gothic"/>
-        </w:rPr>
-        <w:t xml:space="preserve">Preferencia da disciplina no </w:t>
-      </w:r>
-      <w:r>
-        <w:rPr>
-          <w:rFonts w:ascii="Century Gothic" w:eastAsia="Adobe Fangsong Std R" w:hAnsi="Century Gothic"/>
-        </w:rPr>
-        <w:t>segundo</w:t>
-      </w:r>
-      <w:r>
-        <w:rPr>
-          <w:rFonts w:ascii="Century Gothic" w:eastAsia="Adobe Fangsong Std R" w:hAnsi="Century Gothic"/>
-        </w:rPr>
-        <w:t xml:space="preserve"> horário manhã.</w:t>
+        <w:t xml:space="preserve"> Preferencia da disciplina no segundo horário manhã.</w:t>
       </w:r>
     </w:p>
     <w:p>
@@ -2391,25 +2373,7 @@
         <w:rPr>
           <w:rFonts w:ascii="Century Gothic" w:eastAsia="Adobe Fangsong Std R" w:hAnsi="Century Gothic"/>
         </w:rPr>
-        <w:t xml:space="preserve"> </w:t>
-      </w:r>
-      <w:r>
-        <w:rPr>
-          <w:rFonts w:ascii="Century Gothic" w:eastAsia="Adobe Fangsong Std R" w:hAnsi="Century Gothic"/>
-        </w:rPr>
-        <w:t xml:space="preserve">Preferencia da disciplina no primeiro horário </w:t>
-      </w:r>
-      <w:r>
-        <w:rPr>
-          <w:rFonts w:ascii="Century Gothic" w:eastAsia="Adobe Fangsong Std R" w:hAnsi="Century Gothic"/>
-        </w:rPr>
-        <w:t>tarde</w:t>
-      </w:r>
-      <w:r>
-        <w:rPr>
-          <w:rFonts w:ascii="Century Gothic" w:eastAsia="Adobe Fangsong Std R" w:hAnsi="Century Gothic"/>
-        </w:rPr>
-        <w:t>.</w:t>
+        <w:t xml:space="preserve"> Preferencia da disciplina no primeiro horário tarde.</w:t>
       </w:r>
     </w:p>
     <w:p>
@@ -2469,37 +2433,7 @@
         <w:rPr>
           <w:rFonts w:ascii="Century Gothic" w:eastAsia="Adobe Fangsong Std R" w:hAnsi="Century Gothic"/>
         </w:rPr>
-        <w:t xml:space="preserve"> </w:t>
-      </w:r>
-      <w:r>
-        <w:rPr>
-          <w:rFonts w:ascii="Century Gothic" w:eastAsia="Adobe Fangsong Std R" w:hAnsi="Century Gothic"/>
-        </w:rPr>
-        <w:t xml:space="preserve">Preferencia da disciplina no </w:t>
-      </w:r>
-      <w:r>
-        <w:rPr>
-          <w:rFonts w:ascii="Century Gothic" w:eastAsia="Adobe Fangsong Std R" w:hAnsi="Century Gothic"/>
-        </w:rPr>
-        <w:t>segundo</w:t>
-      </w:r>
-      <w:r>
-        <w:rPr>
-          <w:rFonts w:ascii="Century Gothic" w:eastAsia="Adobe Fangsong Std R" w:hAnsi="Century Gothic"/>
-        </w:rPr>
-        <w:t xml:space="preserve"> horário </w:t>
-      </w:r>
-      <w:r>
-        <w:rPr>
-          <w:rFonts w:ascii="Century Gothic" w:eastAsia="Adobe Fangsong Std R" w:hAnsi="Century Gothic"/>
-        </w:rPr>
-        <w:t>tarde</w:t>
-      </w:r>
-      <w:r>
-        <w:rPr>
-          <w:rFonts w:ascii="Century Gothic" w:eastAsia="Adobe Fangsong Std R" w:hAnsi="Century Gothic"/>
-        </w:rPr>
-        <w:t>.</w:t>
+        <w:t xml:space="preserve"> Preferencia da disciplina no segundo horário tarde.</w:t>
       </w:r>
     </w:p>
     <w:p>
@@ -2558,25 +2492,7 @@
         <w:rPr>
           <w:rFonts w:ascii="Century Gothic" w:eastAsia="Adobe Fangsong Std R" w:hAnsi="Century Gothic"/>
         </w:rPr>
-        <w:t xml:space="preserve"> </w:t>
-      </w:r>
-      <w:r>
-        <w:rPr>
-          <w:rFonts w:ascii="Century Gothic" w:eastAsia="Adobe Fangsong Std R" w:hAnsi="Century Gothic"/>
-        </w:rPr>
-        <w:t xml:space="preserve">Preferencia da disciplina no primeiro horário </w:t>
-      </w:r>
-      <w:r>
-        <w:rPr>
-          <w:rFonts w:ascii="Century Gothic" w:eastAsia="Adobe Fangsong Std R" w:hAnsi="Century Gothic"/>
-        </w:rPr>
-        <w:t>noite</w:t>
-      </w:r>
-      <w:r>
-        <w:rPr>
-          <w:rFonts w:ascii="Century Gothic" w:eastAsia="Adobe Fangsong Std R" w:hAnsi="Century Gothic"/>
-        </w:rPr>
-        <w:t>.</w:t>
+        <w:t xml:space="preserve"> Preferencia da disciplina no primeiro horário noite.</w:t>
       </w:r>
     </w:p>
     <w:p>
@@ -2637,39 +2553,7 @@
         <w:rPr>
           <w:rFonts w:ascii="Century Gothic" w:eastAsia="Adobe Fangsong Std R" w:hAnsi="Century Gothic"/>
         </w:rPr>
-        <w:t xml:space="preserve"> </w:t>
-      </w:r>
-      <w:r>
-        <w:rPr>
-          <w:rFonts w:ascii="Century Gothic" w:eastAsia="Adobe Fangsong Std R" w:hAnsi="Century Gothic"/>
-        </w:rPr>
-        <w:t xml:space="preserve">Preferencia da disciplina no </w:t>
-      </w:r>
-      <w:r>
-        <w:rPr>
-          <w:rFonts w:ascii="Century Gothic" w:eastAsia="Adobe Fangsong Std R" w:hAnsi="Century Gothic"/>
-        </w:rPr>
-        <w:t>segundo</w:t>
-      </w:r>
-      <w:r>
-        <w:rPr>
-          <w:rFonts w:ascii="Century Gothic" w:eastAsia="Adobe Fangsong Std R" w:hAnsi="Century Gothic"/>
-        </w:rPr>
-        <w:t xml:space="preserve"> horário </w:t>
-      </w:r>
-      <w:r>
-        <w:rPr>
-          <w:rFonts w:ascii="Century Gothic" w:eastAsia="Adobe Fangsong Std R" w:hAnsi="Century Gothic"/>
-        </w:rPr>
-        <w:t>noite</w:t>
-      </w:r>
-      <w:bookmarkStart w:id="0" w:name="_GoBack"/>
-      <w:bookmarkEnd w:id="0"/>
-      <w:r>
-        <w:rPr>
-          <w:rFonts w:ascii="Century Gothic" w:eastAsia="Adobe Fangsong Std R" w:hAnsi="Century Gothic"/>
-        </w:rPr>
-        <w:t>.</w:t>
+        <w:t xml:space="preserve"> Preferencia da disciplina no segundo horário noite.</w:t>
       </w:r>
     </w:p>
     <w:p>
@@ -4486,6 +4370,300 @@
         </w:rPr>
         <w:t xml:space="preserve"> Chave estrangeira identificador referente a tabela Courses.</w:t>
       </w:r>
+    </w:p>
+    <w:p>
+      <w:pPr>
+        <w:spacing w:after="0" w:line="360" w:lineRule="auto"/>
+        <w:ind w:firstLine="397"/>
+        <w:jc w:val="both"/>
+        <w:rPr>
+          <w:rFonts w:ascii="Century Gothic" w:eastAsia="Adobe Fangsong Std R" w:hAnsi="Century Gothic"/>
+        </w:rPr>
+      </w:pPr>
+    </w:p>
+    <w:p>
+      <w:pPr>
+        <w:spacing w:after="0" w:line="360" w:lineRule="auto"/>
+        <w:ind w:firstLine="397"/>
+        <w:jc w:val="both"/>
+        <w:rPr>
+          <w:rFonts w:ascii="Century Gothic" w:eastAsia="Adobe Fangsong Std R" w:hAnsi="Century Gothic"/>
+          <w:b/>
+        </w:rPr>
+      </w:pPr>
+      <w:r>
+        <w:rPr>
+          <w:rFonts w:ascii="Century Gothic" w:eastAsia="Adobe Fangsong Std R" w:hAnsi="Century Gothic"/>
+          <w:b/>
+        </w:rPr>
+        <w:t>Tipo</w:t>
+      </w:r>
+      <w:bookmarkStart w:id="0" w:name="_GoBack"/>
+      <w:bookmarkEnd w:id="0"/>
+      <w:r>
+        <w:rPr>
+          <w:rFonts w:ascii="Century Gothic" w:eastAsia="Adobe Fangsong Std R" w:hAnsi="Century Gothic"/>
+          <w:b/>
+        </w:rPr>
+        <w:t xml:space="preserve"> : </w:t>
+      </w:r>
+      <w:proofErr w:type="spellStart"/>
+      <w:r>
+        <w:rPr>
+          <w:rFonts w:ascii="Century Gothic" w:eastAsia="Adobe Fangsong Std R" w:hAnsi="Century Gothic"/>
+          <w:b/>
+        </w:rPr>
+        <w:t>Mode</w:t>
+      </w:r>
+      <w:proofErr w:type="spellEnd"/>
+    </w:p>
+    <w:p>
+      <w:pPr>
+        <w:spacing w:after="0" w:line="360" w:lineRule="auto"/>
+        <w:ind w:firstLine="397"/>
+        <w:jc w:val="both"/>
+        <w:rPr>
+          <w:rFonts w:ascii="Century Gothic" w:eastAsia="Adobe Fangsong Std R" w:hAnsi="Century Gothic"/>
+        </w:rPr>
+      </w:pPr>
+      <w:r>
+        <w:rPr>
+          <w:rFonts w:ascii="Century Gothic" w:eastAsia="Adobe Fangsong Std R" w:hAnsi="Century Gothic"/>
+        </w:rPr>
+        <w:tab/>
+        <w:t>Valor: 0</w:t>
+      </w:r>
+    </w:p>
+    <w:p>
+      <w:pPr>
+        <w:spacing w:after="0" w:line="360" w:lineRule="auto"/>
+        <w:ind w:firstLine="397"/>
+        <w:jc w:val="both"/>
+        <w:rPr>
+          <w:rFonts w:ascii="Century Gothic" w:eastAsia="Adobe Fangsong Std R" w:hAnsi="Century Gothic"/>
+        </w:rPr>
+      </w:pPr>
+      <w:r>
+        <w:rPr>
+          <w:rFonts w:ascii="Century Gothic" w:eastAsia="Adobe Fangsong Std R" w:hAnsi="Century Gothic"/>
+        </w:rPr>
+        <w:tab/>
+        <w:t>Descrição: Não disponível</w:t>
+      </w:r>
+    </w:p>
+    <w:p>
+      <w:pPr>
+        <w:spacing w:after="0" w:line="360" w:lineRule="auto"/>
+        <w:ind w:firstLine="397"/>
+        <w:jc w:val="both"/>
+        <w:rPr>
+          <w:rFonts w:ascii="Century Gothic" w:eastAsia="Adobe Fangsong Std R" w:hAnsi="Century Gothic"/>
+        </w:rPr>
+      </w:pPr>
+    </w:p>
+    <w:p>
+      <w:pPr>
+        <w:spacing w:after="0" w:line="360" w:lineRule="auto"/>
+        <w:ind w:firstLine="397"/>
+        <w:jc w:val="both"/>
+        <w:rPr>
+          <w:rFonts w:ascii="Century Gothic" w:eastAsia="Adobe Fangsong Std R" w:hAnsi="Century Gothic"/>
+        </w:rPr>
+      </w:pPr>
+      <w:r>
+        <w:rPr>
+          <w:rFonts w:ascii="Century Gothic" w:eastAsia="Adobe Fangsong Std R" w:hAnsi="Century Gothic"/>
+        </w:rPr>
+        <w:tab/>
+        <w:t>Valor: 1</w:t>
+      </w:r>
+    </w:p>
+    <w:p>
+      <w:pPr>
+        <w:spacing w:after="0" w:line="360" w:lineRule="auto"/>
+        <w:ind w:firstLine="397"/>
+        <w:jc w:val="both"/>
+        <w:rPr>
+          <w:rFonts w:ascii="Century Gothic" w:eastAsia="Adobe Fangsong Std R" w:hAnsi="Century Gothic"/>
+        </w:rPr>
+      </w:pPr>
+      <w:r>
+        <w:rPr>
+          <w:rFonts w:ascii="Century Gothic" w:eastAsia="Adobe Fangsong Std R" w:hAnsi="Century Gothic"/>
+        </w:rPr>
+        <w:tab/>
+        <w:t xml:space="preserve">Descrição: </w:t>
+      </w:r>
+      <w:r>
+        <w:rPr>
+          <w:rFonts w:ascii="Century Gothic" w:eastAsia="Adobe Fangsong Std R" w:hAnsi="Century Gothic"/>
+        </w:rPr>
+        <w:t>Disponível</w:t>
+      </w:r>
+    </w:p>
+    <w:p>
+      <w:pPr>
+        <w:spacing w:after="0" w:line="360" w:lineRule="auto"/>
+        <w:ind w:firstLine="397"/>
+        <w:jc w:val="both"/>
+        <w:rPr>
+          <w:rFonts w:ascii="Century Gothic" w:eastAsia="Adobe Fangsong Std R" w:hAnsi="Century Gothic"/>
+        </w:rPr>
+      </w:pPr>
+    </w:p>
+    <w:p>
+      <w:pPr>
+        <w:spacing w:after="0" w:line="360" w:lineRule="auto"/>
+        <w:ind w:firstLine="397"/>
+        <w:jc w:val="both"/>
+        <w:rPr>
+          <w:rFonts w:ascii="Century Gothic" w:eastAsia="Adobe Fangsong Std R" w:hAnsi="Century Gothic"/>
+          <w:b/>
+        </w:rPr>
+      </w:pPr>
+      <w:r>
+        <w:rPr>
+          <w:rFonts w:ascii="Century Gothic" w:eastAsia="Adobe Fangsong Std R" w:hAnsi="Century Gothic"/>
+          <w:b/>
+        </w:rPr>
+        <w:t>Tipo</w:t>
+      </w:r>
+      <w:r>
+        <w:rPr>
+          <w:rFonts w:ascii="Century Gothic" w:eastAsia="Adobe Fangsong Std R" w:hAnsi="Century Gothic"/>
+          <w:b/>
+        </w:rPr>
+        <w:t xml:space="preserve"> : </w:t>
+      </w:r>
+      <w:proofErr w:type="spellStart"/>
+      <w:r>
+        <w:rPr>
+          <w:rFonts w:ascii="Century Gothic" w:eastAsia="Adobe Fangsong Std R" w:hAnsi="Century Gothic"/>
+          <w:b/>
+        </w:rPr>
+        <w:t>function_user</w:t>
+      </w:r>
+      <w:proofErr w:type="spellEnd"/>
+    </w:p>
+    <w:p>
+      <w:pPr>
+        <w:spacing w:after="0" w:line="360" w:lineRule="auto"/>
+        <w:ind w:firstLine="397"/>
+        <w:jc w:val="both"/>
+        <w:rPr>
+          <w:rFonts w:ascii="Century Gothic" w:eastAsia="Adobe Fangsong Std R" w:hAnsi="Century Gothic"/>
+        </w:rPr>
+      </w:pPr>
+      <w:r>
+        <w:rPr>
+          <w:rFonts w:ascii="Century Gothic" w:eastAsia="Adobe Fangsong Std R" w:hAnsi="Century Gothic"/>
+        </w:rPr>
+        <w:tab/>
+        <w:t xml:space="preserve">Valor: </w:t>
+      </w:r>
+      <w:proofErr w:type="spellStart"/>
+      <w:r>
+        <w:rPr>
+          <w:rFonts w:ascii="Century Gothic" w:eastAsia="Adobe Fangsong Std R" w:hAnsi="Century Gothic"/>
+        </w:rPr>
+        <w:t>teacher</w:t>
+      </w:r>
+      <w:proofErr w:type="spellEnd"/>
+    </w:p>
+    <w:p>
+      <w:pPr>
+        <w:spacing w:after="0" w:line="360" w:lineRule="auto"/>
+        <w:ind w:firstLine="397"/>
+        <w:jc w:val="both"/>
+        <w:rPr>
+          <w:rFonts w:ascii="Century Gothic" w:eastAsia="Adobe Fangsong Std R" w:hAnsi="Century Gothic"/>
+        </w:rPr>
+      </w:pPr>
+      <w:r>
+        <w:rPr>
+          <w:rFonts w:ascii="Century Gothic" w:eastAsia="Adobe Fangsong Std R" w:hAnsi="Century Gothic"/>
+        </w:rPr>
+        <w:tab/>
+        <w:t xml:space="preserve">Descrição: </w:t>
+      </w:r>
+      <w:r>
+        <w:rPr>
+          <w:rFonts w:ascii="Century Gothic" w:eastAsia="Adobe Fangsong Std R" w:hAnsi="Century Gothic"/>
+        </w:rPr>
+        <w:t>Usuário função, cargo professor;</w:t>
+      </w:r>
+    </w:p>
+    <w:p>
+      <w:pPr>
+        <w:spacing w:after="0" w:line="360" w:lineRule="auto"/>
+        <w:ind w:firstLine="397"/>
+        <w:jc w:val="both"/>
+        <w:rPr>
+          <w:rFonts w:ascii="Century Gothic" w:eastAsia="Adobe Fangsong Std R" w:hAnsi="Century Gothic"/>
+        </w:rPr>
+      </w:pPr>
+    </w:p>
+    <w:p>
+      <w:pPr>
+        <w:spacing w:after="0" w:line="360" w:lineRule="auto"/>
+        <w:ind w:firstLine="397"/>
+        <w:jc w:val="both"/>
+        <w:rPr>
+          <w:rFonts w:ascii="Century Gothic" w:eastAsia="Adobe Fangsong Std R" w:hAnsi="Century Gothic"/>
+        </w:rPr>
+      </w:pPr>
+      <w:r>
+        <w:rPr>
+          <w:rFonts w:ascii="Century Gothic" w:eastAsia="Adobe Fangsong Std R" w:hAnsi="Century Gothic"/>
+        </w:rPr>
+        <w:tab/>
+        <w:t xml:space="preserve">Valor: </w:t>
+      </w:r>
+      <w:proofErr w:type="spellStart"/>
+      <w:r>
+        <w:rPr>
+          <w:rFonts w:ascii="Century Gothic" w:eastAsia="Adobe Fangsong Std R" w:hAnsi="Century Gothic"/>
+        </w:rPr>
+        <w:t>coordinator</w:t>
+      </w:r>
+      <w:proofErr w:type="spellEnd"/>
+    </w:p>
+    <w:p>
+      <w:pPr>
+        <w:spacing w:after="0" w:line="360" w:lineRule="auto"/>
+        <w:ind w:firstLine="397"/>
+        <w:jc w:val="both"/>
+        <w:rPr>
+          <w:rFonts w:ascii="Century Gothic" w:eastAsia="Adobe Fangsong Std R" w:hAnsi="Century Gothic"/>
+        </w:rPr>
+      </w:pPr>
+      <w:r>
+        <w:rPr>
+          <w:rFonts w:ascii="Century Gothic" w:eastAsia="Adobe Fangsong Std R" w:hAnsi="Century Gothic"/>
+        </w:rPr>
+        <w:tab/>
+        <w:t xml:space="preserve">Descrição: Usuário função, cargo coordenador. </w:t>
+      </w:r>
+    </w:p>
+    <w:p>
+      <w:pPr>
+        <w:spacing w:after="0" w:line="360" w:lineRule="auto"/>
+        <w:ind w:firstLine="397"/>
+        <w:jc w:val="both"/>
+        <w:rPr>
+          <w:rFonts w:ascii="Century Gothic" w:eastAsia="Adobe Fangsong Std R" w:hAnsi="Century Gothic"/>
+        </w:rPr>
+      </w:pPr>
+    </w:p>
+    <w:p>
+      <w:pPr>
+        <w:spacing w:after="0" w:line="360" w:lineRule="auto"/>
+        <w:ind w:firstLine="397"/>
+        <w:jc w:val="both"/>
+        <w:rPr>
+          <w:rFonts w:ascii="Century Gothic" w:eastAsia="Adobe Fangsong Std R" w:hAnsi="Century Gothic"/>
+        </w:rPr>
+      </w:pPr>
     </w:p>
     <w:p>
       <w:pPr>
@@ -15337,7 +15515,7 @@
     <w:lsdException w:name="Table Web 2" w:semiHidden="1" w:unhideWhenUsed="1"/>
     <w:lsdException w:name="Table Web 3" w:semiHidden="1" w:unhideWhenUsed="1"/>
     <w:lsdException w:name="Balloon Text" w:semiHidden="1" w:unhideWhenUsed="1"/>
-    <w:lsdException w:name="Table Grid" w:semiHidden="1" w:uiPriority="59" w:unhideWhenUsed="1"/>
+    <w:lsdException w:name="Table Grid" w:uiPriority="59"/>
     <w:lsdException w:name="Table Theme" w:semiHidden="1" w:unhideWhenUsed="1"/>
     <w:lsdException w:name="Placeholder Text" w:semiHidden="1"/>
     <w:lsdException w:name="No Spacing" w:uiPriority="1" w:qFormat="1"/>
@@ -16007,7 +16185,7 @@
 </file>
 
 <file path=customXml/itemProps1.xml><?xml version="1.0" encoding="utf-8"?>
-<ds:datastoreItem xmlns:ds="http://schemas.openxmlformats.org/officeDocument/2006/customXml" ds:itemID="{79DDC26A-5AA8-4C5D-B77A-4C69D2172B41}">
+<ds:datastoreItem xmlns:ds="http://schemas.openxmlformats.org/officeDocument/2006/customXml" ds:itemID="{B339DEF4-E954-421C-8D94-F61BF4407168}">
   <ds:schemaRefs>
     <ds:schemaRef ds:uri="http://schemas.openxmlformats.org/officeDocument/2006/bibliography"/>
   </ds:schemaRefs>

</xml_diff>